<commit_message>
🌿: Tuesday, May 9, 2023 at 4:37:30 PM Eastern European Summer Time
</commit_message>
<xml_diff>
--- a/year1-term2/English/may-9th-2023/звіт.docx
+++ b/year1-term2/English/may-9th-2023/звіт.docx
@@ -319,6 +319,7 @@
             <w:spacing w:line="360" w:lineRule="auto"/>
             <w:ind w:firstLine="851"/>
             <w:rPr>
+              <w:rFonts w:ascii="Times New Roman" w:hAnsi="Times New Roman" w:cs="Times New Roman"/>
               <w:sz w:val="28"/>
               <w:szCs w:val="28"/>
             </w:rPr>
@@ -346,7 +347,7 @@
           <w:r>
             <w:fldChar w:fldCharType="separate"/>
           </w:r>
-          <w:hyperlink w:anchor="_Toc134516999" w:history="1">
+          <w:hyperlink w:anchor="_Toc134542261" w:history="1">
             <w:r>
               <w:rPr>
                 <w:rStyle w:val="a4"/>
@@ -374,7 +375,7 @@
                 <w:noProof/>
                 <w:webHidden/>
               </w:rPr>
-              <w:instrText xml:space="preserve"> PAGEREF _Toc134516999 \h </w:instrText>
+              <w:instrText xml:space="preserve"> PAGEREF _Toc134542261 \h </w:instrText>
             </w:r>
             <w:r>
               <w:rPr>
@@ -407,6 +408,150 @@
         </w:p>
         <w:p>
           <w:pPr>
+            <w:pStyle w:val="21"/>
+            <w:tabs>
+              <w:tab w:val="right" w:leader="dot" w:pos="9016"/>
+            </w:tabs>
+            <w:rPr>
+              <w:rFonts w:asciiTheme="minorHAnsi" w:eastAsiaTheme="minorEastAsia" w:hAnsiTheme="minorHAnsi" w:cstheme="minorBidi"/>
+              <w:noProof/>
+              <w:sz w:val="22"/>
+              <w:szCs w:val="22"/>
+            </w:rPr>
+          </w:pPr>
+          <w:hyperlink w:anchor="_Toc134542262" w:history="1">
+            <w:r>
+              <w:rPr>
+                <w:rStyle w:val="a4"/>
+                <w:noProof/>
+                <w:lang w:val="en-US"/>
+              </w:rPr>
+              <w:t>Article Notes</w:t>
+            </w:r>
+            <w:r>
+              <w:rPr>
+                <w:noProof/>
+                <w:webHidden/>
+              </w:rPr>
+              <w:tab/>
+            </w:r>
+            <w:r>
+              <w:rPr>
+                <w:noProof/>
+                <w:webHidden/>
+              </w:rPr>
+              <w:fldChar w:fldCharType="begin"/>
+            </w:r>
+            <w:r>
+              <w:rPr>
+                <w:noProof/>
+                <w:webHidden/>
+              </w:rPr>
+              <w:instrText xml:space="preserve"> PAGEREF _Toc134542262 \h </w:instrText>
+            </w:r>
+            <w:r>
+              <w:rPr>
+                <w:noProof/>
+                <w:webHidden/>
+              </w:rPr>
+            </w:r>
+            <w:r>
+              <w:rPr>
+                <w:noProof/>
+                <w:webHidden/>
+              </w:rPr>
+              <w:fldChar w:fldCharType="separate"/>
+            </w:r>
+            <w:r>
+              <w:rPr>
+                <w:noProof/>
+                <w:webHidden/>
+              </w:rPr>
+              <w:t>5</w:t>
+            </w:r>
+            <w:r>
+              <w:rPr>
+                <w:noProof/>
+                <w:webHidden/>
+              </w:rPr>
+              <w:fldChar w:fldCharType="end"/>
+            </w:r>
+          </w:hyperlink>
+        </w:p>
+        <w:p>
+          <w:pPr>
+            <w:pStyle w:val="21"/>
+            <w:tabs>
+              <w:tab w:val="right" w:leader="dot" w:pos="9016"/>
+            </w:tabs>
+            <w:rPr>
+              <w:rFonts w:asciiTheme="minorHAnsi" w:eastAsiaTheme="minorEastAsia" w:hAnsiTheme="minorHAnsi" w:cstheme="minorBidi"/>
+              <w:noProof/>
+              <w:sz w:val="22"/>
+              <w:szCs w:val="22"/>
+            </w:rPr>
+          </w:pPr>
+          <w:hyperlink w:anchor="_Toc134542263" w:history="1">
+            <w:r>
+              <w:rPr>
+                <w:rStyle w:val="a4"/>
+                <w:noProof/>
+                <w:lang w:val="en-US"/>
+              </w:rPr>
+              <w:t>Jamboard</w:t>
+            </w:r>
+            <w:r>
+              <w:rPr>
+                <w:noProof/>
+                <w:webHidden/>
+              </w:rPr>
+              <w:tab/>
+            </w:r>
+            <w:r>
+              <w:rPr>
+                <w:noProof/>
+                <w:webHidden/>
+              </w:rPr>
+              <w:fldChar w:fldCharType="begin"/>
+            </w:r>
+            <w:r>
+              <w:rPr>
+                <w:noProof/>
+                <w:webHidden/>
+              </w:rPr>
+              <w:instrText xml:space="preserve"> PAGEREF _Toc134542263 \h </w:instrText>
+            </w:r>
+            <w:r>
+              <w:rPr>
+                <w:noProof/>
+                <w:webHidden/>
+              </w:rPr>
+            </w:r>
+            <w:r>
+              <w:rPr>
+                <w:noProof/>
+                <w:webHidden/>
+              </w:rPr>
+              <w:fldChar w:fldCharType="separate"/>
+            </w:r>
+            <w:r>
+              <w:rPr>
+                <w:noProof/>
+                <w:webHidden/>
+              </w:rPr>
+              <w:t>10</w:t>
+            </w:r>
+            <w:r>
+              <w:rPr>
+                <w:noProof/>
+                <w:webHidden/>
+              </w:rPr>
+              <w:fldChar w:fldCharType="end"/>
+            </w:r>
+          </w:hyperlink>
+        </w:p>
+        <w:p>
+          <w:pPr>
             <w:spacing w:after="0" w:line="360" w:lineRule="auto"/>
             <w:ind w:firstLine="851"/>
           </w:pPr>
@@ -437,7 +582,7 @@
           <w:lang w:val="en-US"/>
         </w:rPr>
       </w:pPr>
-      <w:bookmarkStart w:id="1" w:name="_Toc134516999"/>
+      <w:bookmarkStart w:id="1" w:name="_Toc134542261"/>
       <w:r>
         <w:rPr>
           <w:lang w:val="en-US"/>
@@ -1632,6 +1777,2112 @@
           <w:lang w:val="en-US"/>
         </w:rPr>
         <w:t xml:space="preserve">        - additional sections</w:t>
+      </w:r>
+    </w:p>
+    <w:p>
+      <w:pPr>
+        <w:spacing w:after="0" w:line="360" w:lineRule="auto"/>
+        <w:ind w:firstLine="851"/>
+        <w:rPr>
+          <w:lang w:val="en-US"/>
+        </w:rPr>
+      </w:pPr>
+    </w:p>
+    <w:p>
+      <w:pPr>
+        <w:pStyle w:val="-20"/>
+        <w:ind w:firstLine="851"/>
+        <w:rPr>
+          <w:lang w:val="en-US"/>
+        </w:rPr>
+      </w:pPr>
+      <w:bookmarkStart w:id="2" w:name="_Toc134542262"/>
+      <w:r>
+        <w:rPr>
+          <w:lang w:val="en-US"/>
+        </w:rPr>
+        <w:t>Article Notes</w:t>
+      </w:r>
+      <w:bookmarkEnd w:id="2"/>
+    </w:p>
+    <w:p>
+      <w:pPr>
+        <w:spacing w:after="0" w:line="360" w:lineRule="auto"/>
+        <w:ind w:firstLine="851"/>
+        <w:rPr>
+          <w:lang w:val="en-US"/>
+        </w:rPr>
+      </w:pPr>
+    </w:p>
+    <w:p>
+      <w:pPr>
+        <w:spacing w:after="0" w:line="360" w:lineRule="auto"/>
+        <w:ind w:firstLine="851"/>
+        <w:rPr>
+          <w:lang w:val="en-US"/>
+        </w:rPr>
+      </w:pPr>
+      <w:r>
+        <w:rPr>
+          <w:lang w:val="en-US"/>
+        </w:rPr>
+        <w:t>- employers look at CVs for 6 sec tops</w:t>
+      </w:r>
+    </w:p>
+    <w:p>
+      <w:pPr>
+        <w:spacing w:after="0" w:line="360" w:lineRule="auto"/>
+        <w:ind w:firstLine="851"/>
+        <w:rPr>
+          <w:lang w:val="en-US"/>
+        </w:rPr>
+      </w:pPr>
+      <w:r>
+        <w:rPr>
+          <w:lang w:val="en-US"/>
+        </w:rPr>
+        <w:t>- how to grab one's attention in those seconds?</w:t>
+      </w:r>
+    </w:p>
+    <w:p>
+      <w:pPr>
+        <w:spacing w:after="0" w:line="360" w:lineRule="auto"/>
+        <w:ind w:firstLine="851"/>
+        <w:rPr>
+          <w:lang w:val="en-US"/>
+        </w:rPr>
+      </w:pPr>
+      <w:r>
+        <w:rPr>
+          <w:lang w:val="en-US"/>
+        </w:rPr>
+        <w:t xml:space="preserve">  - takes time to make a good CV</w:t>
+      </w:r>
+    </w:p>
+    <w:p>
+      <w:pPr>
+        <w:spacing w:after="0" w:line="360" w:lineRule="auto"/>
+        <w:ind w:firstLine="851"/>
+        <w:rPr>
+          <w:lang w:val="en-US"/>
+        </w:rPr>
+      </w:pPr>
+      <w:r>
+        <w:rPr>
+          <w:lang w:val="en-US"/>
+        </w:rPr>
+        <w:t xml:space="preserve">  - but worth for getting a dream job</w:t>
+      </w:r>
+    </w:p>
+    <w:p>
+      <w:pPr>
+        <w:spacing w:after="0" w:line="360" w:lineRule="auto"/>
+        <w:ind w:firstLine="851"/>
+        <w:rPr>
+          <w:lang w:val="en-US"/>
+        </w:rPr>
+      </w:pPr>
+      <w:r>
+        <w:rPr>
+          <w:lang w:val="en-US"/>
+        </w:rPr>
+        <w:t>- do you need a CV?</w:t>
+      </w:r>
+    </w:p>
+    <w:p>
+      <w:pPr>
+        <w:spacing w:after="0" w:line="360" w:lineRule="auto"/>
+        <w:ind w:firstLine="851"/>
+        <w:rPr>
+          <w:lang w:val="en-US"/>
+        </w:rPr>
+      </w:pPr>
+      <w:r>
+        <w:rPr>
+          <w:lang w:val="en-US"/>
+        </w:rPr>
+        <w:t xml:space="preserve">  - some </w:t>
+      </w:r>
+      <w:proofErr w:type="spellStart"/>
+      <w:r>
+        <w:rPr>
+          <w:lang w:val="en-US"/>
+        </w:rPr>
+        <w:t>emloyers</w:t>
+      </w:r>
+      <w:proofErr w:type="spellEnd"/>
+      <w:r>
+        <w:rPr>
+          <w:lang w:val="en-US"/>
+        </w:rPr>
+        <w:t xml:space="preserve"> say CV, others resume</w:t>
+      </w:r>
+    </w:p>
+    <w:p>
+      <w:pPr>
+        <w:spacing w:after="0" w:line="360" w:lineRule="auto"/>
+        <w:ind w:firstLine="851"/>
+        <w:rPr>
+          <w:lang w:val="en-US"/>
+        </w:rPr>
+      </w:pPr>
+      <w:r>
+        <w:rPr>
+          <w:lang w:val="en-US"/>
+        </w:rPr>
+        <w:t xml:space="preserve">    - location based differences</w:t>
+      </w:r>
+    </w:p>
+    <w:p>
+      <w:pPr>
+        <w:spacing w:after="0" w:line="360" w:lineRule="auto"/>
+        <w:ind w:firstLine="851"/>
+        <w:rPr>
+          <w:lang w:val="en-US"/>
+        </w:rPr>
+      </w:pPr>
+      <w:r>
+        <w:rPr>
+          <w:lang w:val="en-US"/>
+        </w:rPr>
+        <w:t xml:space="preserve">    - in Europe its same thing</w:t>
+      </w:r>
+    </w:p>
+    <w:p>
+      <w:pPr>
+        <w:spacing w:after="0" w:line="360" w:lineRule="auto"/>
+        <w:ind w:firstLine="851"/>
+        <w:rPr>
+          <w:lang w:val="en-US"/>
+        </w:rPr>
+      </w:pPr>
+      <w:r>
+        <w:rPr>
+          <w:lang w:val="en-US"/>
+        </w:rPr>
+        <w:lastRenderedPageBreak/>
+        <w:t xml:space="preserve">    - in US</w:t>
+      </w:r>
+    </w:p>
+    <w:p>
+      <w:pPr>
+        <w:spacing w:after="0" w:line="360" w:lineRule="auto"/>
+        <w:ind w:firstLine="851"/>
+        <w:rPr>
+          <w:lang w:val="en-US"/>
+        </w:rPr>
+      </w:pPr>
+      <w:r>
+        <w:rPr>
+          <w:lang w:val="en-US"/>
+        </w:rPr>
+        <w:t xml:space="preserve">      - resume - one page summary of work experience</w:t>
+      </w:r>
+    </w:p>
+    <w:p>
+      <w:pPr>
+        <w:spacing w:after="0" w:line="360" w:lineRule="auto"/>
+        <w:ind w:firstLine="851"/>
+        <w:rPr>
+          <w:lang w:val="en-US"/>
+        </w:rPr>
+      </w:pPr>
+      <w:r>
+        <w:rPr>
+          <w:lang w:val="en-US"/>
+        </w:rPr>
+        <w:t xml:space="preserve">      - CV - longer academic diary</w:t>
+      </w:r>
+    </w:p>
+    <w:p>
+      <w:pPr>
+        <w:spacing w:after="0" w:line="360" w:lineRule="auto"/>
+        <w:ind w:firstLine="851"/>
+        <w:rPr>
+          <w:lang w:val="en-US"/>
+        </w:rPr>
+      </w:pPr>
+      <w:r>
+        <w:rPr>
+          <w:lang w:val="en-US"/>
+        </w:rPr>
+        <w:t xml:space="preserve">      - resume is shorter, CV is longer</w:t>
+      </w:r>
+    </w:p>
+    <w:p>
+      <w:pPr>
+        <w:spacing w:after="0" w:line="360" w:lineRule="auto"/>
+        <w:ind w:firstLine="851"/>
+        <w:rPr>
+          <w:lang w:val="en-US"/>
+        </w:rPr>
+      </w:pPr>
+      <w:r>
+        <w:rPr>
+          <w:lang w:val="en-US"/>
+        </w:rPr>
+        <w:t>- why use CV builder</w:t>
+      </w:r>
+    </w:p>
+    <w:p>
+      <w:pPr>
+        <w:spacing w:after="0" w:line="360" w:lineRule="auto"/>
+        <w:ind w:firstLine="851"/>
+        <w:rPr>
+          <w:lang w:val="en-US"/>
+        </w:rPr>
+      </w:pPr>
+      <w:r>
+        <w:rPr>
+          <w:lang w:val="en-US"/>
+        </w:rPr>
+        <w:t xml:space="preserve">  - word templates are lifeless</w:t>
+      </w:r>
+    </w:p>
+    <w:p>
+      <w:pPr>
+        <w:spacing w:after="0" w:line="360" w:lineRule="auto"/>
+        <w:ind w:firstLine="851"/>
+        <w:rPr>
+          <w:lang w:val="en-US"/>
+        </w:rPr>
+      </w:pPr>
+      <w:r>
+        <w:rPr>
+          <w:lang w:val="en-US"/>
+        </w:rPr>
+        <w:t xml:space="preserve">  - CV wants to stand out</w:t>
+      </w:r>
+    </w:p>
+    <w:p>
+      <w:pPr>
+        <w:spacing w:after="0" w:line="360" w:lineRule="auto"/>
+        <w:ind w:firstLine="851"/>
+        <w:rPr>
+          <w:lang w:val="en-US"/>
+        </w:rPr>
+      </w:pPr>
+      <w:r>
+        <w:rPr>
+          <w:lang w:val="en-US"/>
+        </w:rPr>
+        <w:t>- how to format CV</w:t>
+      </w:r>
+    </w:p>
+    <w:p>
+      <w:pPr>
+        <w:spacing w:after="0" w:line="360" w:lineRule="auto"/>
+        <w:ind w:firstLine="851"/>
+        <w:rPr>
+          <w:lang w:val="en-US"/>
+        </w:rPr>
+      </w:pPr>
+      <w:r>
+        <w:rPr>
+          <w:lang w:val="en-US"/>
+        </w:rPr>
+        <w:t xml:space="preserve">  - must have sections</w:t>
+      </w:r>
+    </w:p>
+    <w:p>
+      <w:pPr>
+        <w:spacing w:after="0" w:line="360" w:lineRule="auto"/>
+        <w:ind w:firstLine="851"/>
+        <w:rPr>
+          <w:lang w:val="en-US"/>
+        </w:rPr>
+      </w:pPr>
+      <w:r>
+        <w:rPr>
+          <w:lang w:val="en-US"/>
+        </w:rPr>
+        <w:t xml:space="preserve">    - contact information</w:t>
+      </w:r>
+    </w:p>
+    <w:p>
+      <w:pPr>
+        <w:spacing w:after="0" w:line="360" w:lineRule="auto"/>
+        <w:ind w:firstLine="851"/>
+        <w:rPr>
+          <w:lang w:val="en-US"/>
+        </w:rPr>
+      </w:pPr>
+      <w:r>
+        <w:rPr>
+          <w:lang w:val="en-US"/>
+        </w:rPr>
+        <w:t xml:space="preserve">    - CV summary or objective</w:t>
+      </w:r>
+    </w:p>
+    <w:p>
+      <w:pPr>
+        <w:spacing w:after="0" w:line="360" w:lineRule="auto"/>
+        <w:ind w:firstLine="851"/>
+        <w:rPr>
+          <w:lang w:val="en-US"/>
+        </w:rPr>
+      </w:pPr>
+      <w:r>
+        <w:rPr>
+          <w:lang w:val="en-US"/>
+        </w:rPr>
+        <w:t xml:space="preserve">    - work experience</w:t>
+      </w:r>
+    </w:p>
+    <w:p>
+      <w:pPr>
+        <w:spacing w:after="0" w:line="360" w:lineRule="auto"/>
+        <w:ind w:firstLine="851"/>
+        <w:rPr>
+          <w:lang w:val="en-US"/>
+        </w:rPr>
+      </w:pPr>
+      <w:r>
+        <w:rPr>
+          <w:lang w:val="en-US"/>
+        </w:rPr>
+        <w:t xml:space="preserve">    - skills</w:t>
+      </w:r>
+    </w:p>
+    <w:p>
+      <w:pPr>
+        <w:spacing w:after="0" w:line="360" w:lineRule="auto"/>
+        <w:ind w:firstLine="851"/>
+        <w:rPr>
+          <w:lang w:val="en-US"/>
+        </w:rPr>
+      </w:pPr>
+      <w:r>
+        <w:rPr>
+          <w:lang w:val="en-US"/>
+        </w:rPr>
+        <w:t xml:space="preserve">    - education</w:t>
+      </w:r>
+    </w:p>
+    <w:p>
+      <w:pPr>
+        <w:spacing w:after="0" w:line="360" w:lineRule="auto"/>
+        <w:ind w:firstLine="851"/>
+        <w:rPr>
+          <w:lang w:val="en-US"/>
+        </w:rPr>
+      </w:pPr>
+      <w:r>
+        <w:rPr>
+          <w:lang w:val="en-US"/>
+        </w:rPr>
+        <w:t xml:space="preserve">  - optional sections</w:t>
+      </w:r>
+    </w:p>
+    <w:p>
+      <w:pPr>
+        <w:spacing w:after="0" w:line="360" w:lineRule="auto"/>
+        <w:ind w:firstLine="851"/>
+        <w:rPr>
+          <w:lang w:val="en-US"/>
+        </w:rPr>
+      </w:pPr>
+      <w:r>
+        <w:rPr>
+          <w:lang w:val="en-US"/>
+        </w:rPr>
+        <w:t xml:space="preserve">    - certificates and awards</w:t>
+      </w:r>
+    </w:p>
+    <w:p>
+      <w:pPr>
+        <w:spacing w:after="0" w:line="360" w:lineRule="auto"/>
+        <w:ind w:firstLine="851"/>
+        <w:rPr>
+          <w:lang w:val="en-US"/>
+        </w:rPr>
+      </w:pPr>
+      <w:r>
+        <w:rPr>
+          <w:lang w:val="en-US"/>
+        </w:rPr>
+        <w:t xml:space="preserve">    - </w:t>
+      </w:r>
+      <w:proofErr w:type="spellStart"/>
+      <w:r>
+        <w:rPr>
+          <w:lang w:val="en-US"/>
+        </w:rPr>
+        <w:t>langauges</w:t>
+      </w:r>
+      <w:proofErr w:type="spellEnd"/>
+    </w:p>
+    <w:p>
+      <w:pPr>
+        <w:spacing w:after="0" w:line="360" w:lineRule="auto"/>
+        <w:ind w:firstLine="851"/>
+        <w:rPr>
+          <w:lang w:val="en-US"/>
+        </w:rPr>
+      </w:pPr>
+      <w:r>
+        <w:rPr>
+          <w:lang w:val="en-US"/>
+        </w:rPr>
+        <w:t xml:space="preserve">    - personal projects</w:t>
+      </w:r>
+    </w:p>
+    <w:p>
+      <w:pPr>
+        <w:spacing w:after="0" w:line="360" w:lineRule="auto"/>
+        <w:ind w:firstLine="851"/>
+        <w:rPr>
+          <w:lang w:val="en-US"/>
+        </w:rPr>
+      </w:pPr>
+      <w:r>
+        <w:rPr>
+          <w:lang w:val="en-US"/>
+        </w:rPr>
+        <w:t xml:space="preserve">    - </w:t>
+      </w:r>
+      <w:proofErr w:type="spellStart"/>
+      <w:r>
+        <w:rPr>
+          <w:lang w:val="en-US"/>
+        </w:rPr>
+        <w:t>valunteer</w:t>
+      </w:r>
+      <w:proofErr w:type="spellEnd"/>
+      <w:r>
+        <w:rPr>
+          <w:lang w:val="en-US"/>
+        </w:rPr>
+        <w:t xml:space="preserve"> experience</w:t>
+      </w:r>
+    </w:p>
+    <w:p>
+      <w:pPr>
+        <w:spacing w:after="0" w:line="360" w:lineRule="auto"/>
+        <w:ind w:firstLine="851"/>
+        <w:rPr>
+          <w:lang w:val="en-US"/>
+        </w:rPr>
+      </w:pPr>
+      <w:r>
+        <w:rPr>
+          <w:lang w:val="en-US"/>
+        </w:rPr>
+        <w:t>- CV layout</w:t>
+      </w:r>
+    </w:p>
+    <w:p>
+      <w:pPr>
+        <w:spacing w:after="0" w:line="360" w:lineRule="auto"/>
+        <w:ind w:firstLine="851"/>
+        <w:rPr>
+          <w:lang w:val="en-US"/>
+        </w:rPr>
+      </w:pPr>
+      <w:r>
+        <w:rPr>
+          <w:lang w:val="en-US"/>
+        </w:rPr>
+        <w:t xml:space="preserve">  - things people notice</w:t>
+      </w:r>
+    </w:p>
+    <w:p>
+      <w:pPr>
+        <w:spacing w:after="0" w:line="360" w:lineRule="auto"/>
+        <w:ind w:firstLine="851"/>
+        <w:rPr>
+          <w:lang w:val="en-US"/>
+        </w:rPr>
+      </w:pPr>
+      <w:r>
+        <w:rPr>
+          <w:lang w:val="en-US"/>
+        </w:rPr>
+        <w:t xml:space="preserve">    - if everything is easy to read</w:t>
+      </w:r>
+    </w:p>
+    <w:p>
+      <w:pPr>
+        <w:spacing w:after="0" w:line="360" w:lineRule="auto"/>
+        <w:ind w:firstLine="851"/>
+        <w:rPr>
+          <w:lang w:val="en-US"/>
+        </w:rPr>
+      </w:pPr>
+      <w:r>
+        <w:rPr>
+          <w:lang w:val="en-US"/>
+        </w:rPr>
+        <w:t xml:space="preserve">    - consistent styling?</w:t>
+      </w:r>
+    </w:p>
+    <w:p>
+      <w:pPr>
+        <w:spacing w:after="0" w:line="360" w:lineRule="auto"/>
+        <w:ind w:firstLine="851"/>
+        <w:rPr>
+          <w:lang w:val="en-US"/>
+        </w:rPr>
+      </w:pPr>
+      <w:r>
+        <w:rPr>
+          <w:lang w:val="en-US"/>
+        </w:rPr>
+        <w:t xml:space="preserve">    - well </w:t>
+      </w:r>
+      <w:proofErr w:type="spellStart"/>
+      <w:r>
+        <w:rPr>
+          <w:lang w:val="en-US"/>
+        </w:rPr>
+        <w:t>organised</w:t>
+      </w:r>
+      <w:proofErr w:type="spellEnd"/>
+      <w:r>
+        <w:rPr>
+          <w:lang w:val="en-US"/>
+        </w:rPr>
+        <w:t>?</w:t>
+      </w:r>
+    </w:p>
+    <w:p>
+      <w:pPr>
+        <w:spacing w:after="0" w:line="360" w:lineRule="auto"/>
+        <w:ind w:firstLine="851"/>
+        <w:rPr>
+          <w:lang w:val="en-US"/>
+        </w:rPr>
+      </w:pPr>
+      <w:r>
+        <w:rPr>
+          <w:lang w:val="en-US"/>
+        </w:rPr>
+        <w:t xml:space="preserve">  - best practices</w:t>
+      </w:r>
+    </w:p>
+    <w:p>
+      <w:pPr>
+        <w:spacing w:after="0" w:line="360" w:lineRule="auto"/>
+        <w:ind w:firstLine="851"/>
+        <w:rPr>
+          <w:lang w:val="en-US"/>
+        </w:rPr>
+      </w:pPr>
+      <w:r>
+        <w:rPr>
+          <w:lang w:val="en-US"/>
+        </w:rPr>
+        <w:t xml:space="preserve">    - keep all on one page</w:t>
+      </w:r>
+    </w:p>
+    <w:p>
+      <w:pPr>
+        <w:spacing w:after="0" w:line="360" w:lineRule="auto"/>
+        <w:ind w:firstLine="851"/>
+        <w:rPr>
+          <w:lang w:val="en-US"/>
+        </w:rPr>
+      </w:pPr>
+      <w:r>
+        <w:rPr>
+          <w:lang w:val="en-US"/>
+        </w:rPr>
+        <w:t xml:space="preserve">    - clear section headings</w:t>
+      </w:r>
+    </w:p>
+    <w:p>
+      <w:pPr>
+        <w:spacing w:after="0" w:line="360" w:lineRule="auto"/>
+        <w:ind w:firstLine="851"/>
+        <w:rPr>
+          <w:lang w:val="en-US"/>
+        </w:rPr>
+      </w:pPr>
+      <w:r>
+        <w:rPr>
+          <w:lang w:val="en-US"/>
+        </w:rPr>
+        <w:t xml:space="preserve">    - use margins properly</w:t>
+      </w:r>
+    </w:p>
+    <w:p>
+      <w:pPr>
+        <w:spacing w:after="0" w:line="360" w:lineRule="auto"/>
+        <w:ind w:firstLine="851"/>
+        <w:rPr>
+          <w:lang w:val="en-US"/>
+        </w:rPr>
+      </w:pPr>
+      <w:r>
+        <w:rPr>
+          <w:lang w:val="en-US"/>
+        </w:rPr>
+        <w:t xml:space="preserve">    - keep clear details</w:t>
+      </w:r>
+    </w:p>
+    <w:p>
+      <w:pPr>
+        <w:spacing w:after="0" w:line="360" w:lineRule="auto"/>
+        <w:ind w:firstLine="851"/>
+        <w:rPr>
+          <w:lang w:val="en-US"/>
+        </w:rPr>
+      </w:pPr>
+      <w:r>
+        <w:rPr>
+          <w:lang w:val="en-US"/>
+        </w:rPr>
+        <w:lastRenderedPageBreak/>
+        <w:t xml:space="preserve">    - save as PDF</w:t>
+      </w:r>
+    </w:p>
+    <w:p>
+      <w:pPr>
+        <w:spacing w:after="0" w:line="360" w:lineRule="auto"/>
+        <w:ind w:firstLine="851"/>
+        <w:rPr>
+          <w:lang w:val="en-US"/>
+        </w:rPr>
+      </w:pPr>
+      <w:r>
+        <w:rPr>
+          <w:lang w:val="en-US"/>
+        </w:rPr>
+        <w:t xml:space="preserve">  - types of </w:t>
+      </w:r>
+      <w:proofErr w:type="gramStart"/>
+      <w:r>
+        <w:rPr>
+          <w:lang w:val="en-US"/>
+        </w:rPr>
+        <w:t>resume</w:t>
+      </w:r>
+      <w:proofErr w:type="gramEnd"/>
+    </w:p>
+    <w:p>
+      <w:pPr>
+        <w:spacing w:after="0" w:line="360" w:lineRule="auto"/>
+        <w:ind w:firstLine="851"/>
+        <w:rPr>
+          <w:lang w:val="en-US"/>
+        </w:rPr>
+      </w:pPr>
+      <w:r>
+        <w:rPr>
+          <w:lang w:val="en-US"/>
+        </w:rPr>
+        <w:t xml:space="preserve">    - traditional</w:t>
+      </w:r>
+    </w:p>
+    <w:p>
+      <w:pPr>
+        <w:spacing w:after="0" w:line="360" w:lineRule="auto"/>
+        <w:ind w:firstLine="851"/>
+        <w:rPr>
+          <w:lang w:val="en-US"/>
+        </w:rPr>
+      </w:pPr>
+      <w:r>
+        <w:rPr>
+          <w:lang w:val="en-US"/>
+        </w:rPr>
+        <w:t xml:space="preserve">      - suits well for</w:t>
+      </w:r>
+    </w:p>
+    <w:p>
+      <w:pPr>
+        <w:spacing w:after="0" w:line="360" w:lineRule="auto"/>
+        <w:ind w:firstLine="851"/>
+        <w:rPr>
+          <w:lang w:val="en-US"/>
+        </w:rPr>
+      </w:pPr>
+      <w:r>
+        <w:rPr>
+          <w:lang w:val="en-US"/>
+        </w:rPr>
+        <w:t xml:space="preserve">        - legal</w:t>
+      </w:r>
+    </w:p>
+    <w:p>
+      <w:pPr>
+        <w:spacing w:after="0" w:line="360" w:lineRule="auto"/>
+        <w:ind w:firstLine="851"/>
+        <w:rPr>
+          <w:lang w:val="en-US"/>
+        </w:rPr>
+      </w:pPr>
+      <w:r>
+        <w:rPr>
+          <w:lang w:val="en-US"/>
+        </w:rPr>
+        <w:t xml:space="preserve">        - banking</w:t>
+      </w:r>
+    </w:p>
+    <w:p>
+      <w:pPr>
+        <w:spacing w:after="0" w:line="360" w:lineRule="auto"/>
+        <w:ind w:firstLine="851"/>
+        <w:rPr>
+          <w:lang w:val="en-US"/>
+        </w:rPr>
+      </w:pPr>
+      <w:r>
+        <w:rPr>
+          <w:lang w:val="en-US"/>
+        </w:rPr>
+        <w:t xml:space="preserve">        - finance</w:t>
+      </w:r>
+    </w:p>
+    <w:p>
+      <w:pPr>
+        <w:spacing w:after="0" w:line="360" w:lineRule="auto"/>
+        <w:ind w:firstLine="851"/>
+        <w:rPr>
+          <w:lang w:val="en-US"/>
+        </w:rPr>
+      </w:pPr>
+      <w:r>
+        <w:rPr>
+          <w:lang w:val="en-US"/>
+        </w:rPr>
+        <w:t xml:space="preserve">        - </w:t>
+      </w:r>
+      <w:proofErr w:type="spellStart"/>
+      <w:r>
+        <w:rPr>
+          <w:lang w:val="en-US"/>
+        </w:rPr>
+        <w:t>etc</w:t>
+      </w:r>
+      <w:proofErr w:type="spellEnd"/>
+    </w:p>
+    <w:p>
+      <w:pPr>
+        <w:spacing w:after="0" w:line="360" w:lineRule="auto"/>
+        <w:ind w:firstLine="851"/>
+        <w:rPr>
+          <w:lang w:val="en-US"/>
+        </w:rPr>
+      </w:pPr>
+      <w:r>
+        <w:rPr>
+          <w:lang w:val="en-US"/>
+        </w:rPr>
+        <w:t xml:space="preserve">    - creative</w:t>
+      </w:r>
+    </w:p>
+    <w:p>
+      <w:pPr>
+        <w:spacing w:after="0" w:line="360" w:lineRule="auto"/>
+        <w:ind w:firstLine="851"/>
+        <w:rPr>
+          <w:lang w:val="en-US"/>
+        </w:rPr>
+      </w:pPr>
+      <w:r>
+        <w:rPr>
+          <w:lang w:val="en-US"/>
+        </w:rPr>
+        <w:t xml:space="preserve">      - suits well for</w:t>
+      </w:r>
+    </w:p>
+    <w:p>
+      <w:pPr>
+        <w:spacing w:after="0" w:line="360" w:lineRule="auto"/>
+        <w:ind w:firstLine="851"/>
+        <w:rPr>
+          <w:lang w:val="en-US"/>
+        </w:rPr>
+      </w:pPr>
+      <w:r>
+        <w:rPr>
+          <w:lang w:val="en-US"/>
+        </w:rPr>
+        <w:t xml:space="preserve">        - tech startups</w:t>
+      </w:r>
+    </w:p>
+    <w:p>
+      <w:pPr>
+        <w:spacing w:after="0" w:line="360" w:lineRule="auto"/>
+        <w:ind w:firstLine="851"/>
+        <w:rPr>
+          <w:lang w:val="en-US"/>
+        </w:rPr>
+      </w:pPr>
+      <w:r>
+        <w:rPr>
+          <w:lang w:val="en-US"/>
+        </w:rPr>
+        <w:t xml:space="preserve">        - innovative company</w:t>
+      </w:r>
+    </w:p>
+    <w:p>
+      <w:pPr>
+        <w:spacing w:after="0" w:line="360" w:lineRule="auto"/>
+        <w:ind w:firstLine="851"/>
+        <w:rPr>
+          <w:lang w:val="en-US"/>
+        </w:rPr>
+      </w:pPr>
+      <w:r>
+        <w:rPr>
+          <w:lang w:val="en-US"/>
+        </w:rPr>
+        <w:t xml:space="preserve">        - </w:t>
+      </w:r>
+      <w:proofErr w:type="spellStart"/>
+      <w:r>
+        <w:rPr>
+          <w:lang w:val="en-US"/>
+        </w:rPr>
+        <w:t>etc</w:t>
+      </w:r>
+      <w:proofErr w:type="spellEnd"/>
+    </w:p>
+    <w:p>
+      <w:pPr>
+        <w:spacing w:after="0" w:line="360" w:lineRule="auto"/>
+        <w:ind w:firstLine="851"/>
+        <w:rPr>
+          <w:lang w:val="en-US"/>
+        </w:rPr>
+      </w:pPr>
+      <w:r>
+        <w:rPr>
+          <w:lang w:val="en-US"/>
+        </w:rPr>
+        <w:t>- hot to add contact info</w:t>
+      </w:r>
+    </w:p>
+    <w:p>
+      <w:pPr>
+        <w:spacing w:after="0" w:line="360" w:lineRule="auto"/>
+        <w:ind w:firstLine="851"/>
+        <w:rPr>
+          <w:lang w:val="en-US"/>
+        </w:rPr>
+      </w:pPr>
+      <w:r>
+        <w:rPr>
+          <w:lang w:val="en-US"/>
+        </w:rPr>
+        <w:t xml:space="preserve">  - arguably the most important part</w:t>
+      </w:r>
+    </w:p>
+    <w:p>
+      <w:pPr>
+        <w:spacing w:after="0" w:line="360" w:lineRule="auto"/>
+        <w:ind w:firstLine="851"/>
+        <w:rPr>
+          <w:lang w:val="en-US"/>
+        </w:rPr>
+      </w:pPr>
+      <w:r>
+        <w:rPr>
+          <w:lang w:val="en-US"/>
+        </w:rPr>
+        <w:t xml:space="preserve">  - </w:t>
+      </w:r>
+      <w:proofErr w:type="spellStart"/>
+      <w:r>
+        <w:rPr>
+          <w:lang w:val="en-US"/>
+        </w:rPr>
+        <w:t>tripple</w:t>
+      </w:r>
+      <w:proofErr w:type="spellEnd"/>
+      <w:r>
+        <w:rPr>
+          <w:lang w:val="en-US"/>
+        </w:rPr>
+        <w:t xml:space="preserve"> check it</w:t>
+      </w:r>
+    </w:p>
+    <w:p>
+      <w:pPr>
+        <w:spacing w:after="0" w:line="360" w:lineRule="auto"/>
+        <w:ind w:firstLine="851"/>
+        <w:rPr>
+          <w:lang w:val="en-US"/>
+        </w:rPr>
+      </w:pPr>
+      <w:r>
+        <w:rPr>
+          <w:lang w:val="en-US"/>
+        </w:rPr>
+        <w:t xml:space="preserve">  - should include</w:t>
+      </w:r>
+    </w:p>
+    <w:p>
+      <w:pPr>
+        <w:spacing w:after="0" w:line="360" w:lineRule="auto"/>
+        <w:ind w:firstLine="851"/>
+        <w:rPr>
+          <w:lang w:val="en-US"/>
+        </w:rPr>
+      </w:pPr>
+      <w:r>
+        <w:rPr>
+          <w:lang w:val="en-US"/>
+        </w:rPr>
+        <w:t xml:space="preserve">    - name</w:t>
+      </w:r>
+    </w:p>
+    <w:p>
+      <w:pPr>
+        <w:spacing w:after="0" w:line="360" w:lineRule="auto"/>
+        <w:ind w:firstLine="851"/>
+        <w:rPr>
+          <w:lang w:val="en-US"/>
+        </w:rPr>
+      </w:pPr>
+      <w:r>
+        <w:rPr>
+          <w:lang w:val="en-US"/>
+        </w:rPr>
+        <w:t xml:space="preserve">    - phone number</w:t>
+      </w:r>
+    </w:p>
+    <w:p>
+      <w:pPr>
+        <w:spacing w:after="0" w:line="360" w:lineRule="auto"/>
+        <w:ind w:firstLine="851"/>
+        <w:rPr>
+          <w:lang w:val="en-US"/>
+        </w:rPr>
+      </w:pPr>
+      <w:r>
+        <w:rPr>
+          <w:lang w:val="en-US"/>
+        </w:rPr>
+        <w:t xml:space="preserve">    - email</w:t>
+      </w:r>
+    </w:p>
+    <w:p>
+      <w:pPr>
+        <w:spacing w:after="0" w:line="360" w:lineRule="auto"/>
+        <w:ind w:firstLine="851"/>
+        <w:rPr>
+          <w:lang w:val="en-US"/>
+        </w:rPr>
+      </w:pPr>
+      <w:r>
+        <w:rPr>
+          <w:lang w:val="en-US"/>
+        </w:rPr>
+        <w:t xml:space="preserve">    - title</w:t>
+      </w:r>
+    </w:p>
+    <w:p>
+      <w:pPr>
+        <w:spacing w:after="0" w:line="360" w:lineRule="auto"/>
+        <w:ind w:firstLine="851"/>
+        <w:rPr>
+          <w:lang w:val="en-US"/>
+        </w:rPr>
+      </w:pPr>
+      <w:r>
+        <w:rPr>
+          <w:lang w:val="en-US"/>
+        </w:rPr>
+        <w:t xml:space="preserve">    - location</w:t>
+      </w:r>
+    </w:p>
+    <w:p>
+      <w:pPr>
+        <w:spacing w:after="0" w:line="360" w:lineRule="auto"/>
+        <w:ind w:firstLine="851"/>
+        <w:rPr>
+          <w:lang w:val="en-US"/>
+        </w:rPr>
+      </w:pPr>
+      <w:r>
+        <w:rPr>
+          <w:lang w:val="en-US"/>
+        </w:rPr>
+        <w:t xml:space="preserve">  - could include</w:t>
+      </w:r>
+    </w:p>
+    <w:p>
+      <w:pPr>
+        <w:spacing w:after="0" w:line="360" w:lineRule="auto"/>
+        <w:ind w:firstLine="851"/>
+        <w:rPr>
+          <w:lang w:val="en-US"/>
+        </w:rPr>
+      </w:pPr>
+      <w:r>
+        <w:rPr>
+          <w:lang w:val="en-US"/>
+        </w:rPr>
+        <w:t xml:space="preserve">    - </w:t>
+      </w:r>
+      <w:proofErr w:type="spellStart"/>
+      <w:r>
+        <w:rPr>
+          <w:lang w:val="en-US"/>
+        </w:rPr>
+        <w:t>linkedin</w:t>
+      </w:r>
+      <w:proofErr w:type="spellEnd"/>
+    </w:p>
+    <w:p>
+      <w:pPr>
+        <w:spacing w:after="0" w:line="360" w:lineRule="auto"/>
+        <w:ind w:firstLine="851"/>
+        <w:rPr>
+          <w:lang w:val="en-US"/>
+        </w:rPr>
+      </w:pPr>
+      <w:r>
+        <w:rPr>
+          <w:lang w:val="en-US"/>
+        </w:rPr>
+        <w:t xml:space="preserve">    - twitter</w:t>
+      </w:r>
+    </w:p>
+    <w:p>
+      <w:pPr>
+        <w:spacing w:after="0" w:line="360" w:lineRule="auto"/>
+        <w:ind w:firstLine="851"/>
+        <w:rPr>
+          <w:lang w:val="en-US"/>
+        </w:rPr>
+      </w:pPr>
+      <w:r>
+        <w:rPr>
+          <w:lang w:val="en-US"/>
+        </w:rPr>
+        <w:t xml:space="preserve">    - </w:t>
+      </w:r>
+      <w:proofErr w:type="spellStart"/>
+      <w:r>
+        <w:rPr>
+          <w:lang w:val="en-US"/>
+        </w:rPr>
+        <w:t>quora</w:t>
+      </w:r>
+      <w:proofErr w:type="spellEnd"/>
+    </w:p>
+    <w:p>
+      <w:pPr>
+        <w:spacing w:after="0" w:line="360" w:lineRule="auto"/>
+        <w:ind w:firstLine="851"/>
+        <w:rPr>
+          <w:lang w:val="en-US"/>
+        </w:rPr>
+      </w:pPr>
+      <w:r>
+        <w:rPr>
+          <w:lang w:val="en-US"/>
+        </w:rPr>
+        <w:t xml:space="preserve">    - </w:t>
+      </w:r>
+      <w:proofErr w:type="spellStart"/>
+      <w:r>
+        <w:rPr>
+          <w:lang w:val="en-US"/>
+        </w:rPr>
+        <w:t>StackOverflow</w:t>
+      </w:r>
+      <w:proofErr w:type="spellEnd"/>
+      <w:r>
+        <w:rPr>
+          <w:lang w:val="en-US"/>
+        </w:rPr>
+        <w:t xml:space="preserve"> / GitHub</w:t>
+      </w:r>
+    </w:p>
+    <w:p>
+      <w:pPr>
+        <w:spacing w:after="0" w:line="360" w:lineRule="auto"/>
+        <w:ind w:firstLine="851"/>
+        <w:rPr>
+          <w:lang w:val="en-US"/>
+        </w:rPr>
+      </w:pPr>
+      <w:r>
+        <w:rPr>
+          <w:lang w:val="en-US"/>
+        </w:rPr>
+        <w:t xml:space="preserve">    - medium</w:t>
+      </w:r>
+    </w:p>
+    <w:p>
+      <w:pPr>
+        <w:spacing w:after="0" w:line="360" w:lineRule="auto"/>
+        <w:ind w:firstLine="851"/>
+        <w:rPr>
+          <w:lang w:val="en-US"/>
+        </w:rPr>
+      </w:pPr>
+      <w:r>
+        <w:rPr>
+          <w:lang w:val="en-US"/>
+        </w:rPr>
+        <w:t xml:space="preserve">    - </w:t>
+      </w:r>
+      <w:proofErr w:type="spellStart"/>
+      <w:r>
+        <w:rPr>
+          <w:lang w:val="en-US"/>
+        </w:rPr>
+        <w:t>etc</w:t>
+      </w:r>
+      <w:proofErr w:type="spellEnd"/>
+    </w:p>
+    <w:p>
+      <w:pPr>
+        <w:spacing w:after="0" w:line="360" w:lineRule="auto"/>
+        <w:ind w:firstLine="851"/>
+        <w:rPr>
+          <w:lang w:val="en-US"/>
+        </w:rPr>
+      </w:pPr>
+      <w:r>
+        <w:rPr>
+          <w:lang w:val="en-US"/>
+        </w:rPr>
+        <w:lastRenderedPageBreak/>
+        <w:t>- how to grab attention</w:t>
+      </w:r>
+    </w:p>
+    <w:p>
+      <w:pPr>
+        <w:spacing w:after="0" w:line="360" w:lineRule="auto"/>
+        <w:ind w:firstLine="851"/>
+        <w:rPr>
+          <w:lang w:val="en-US"/>
+        </w:rPr>
+      </w:pPr>
+      <w:r>
+        <w:rPr>
+          <w:lang w:val="en-US"/>
+        </w:rPr>
+        <w:t xml:space="preserve">  - does it pass 6 seconds test?</w:t>
+      </w:r>
+    </w:p>
+    <w:p>
+      <w:pPr>
+        <w:spacing w:after="0" w:line="360" w:lineRule="auto"/>
+        <w:ind w:firstLine="851"/>
+        <w:rPr>
+          <w:lang w:val="en-US"/>
+        </w:rPr>
+      </w:pPr>
+      <w:r>
+        <w:rPr>
+          <w:lang w:val="en-US"/>
+        </w:rPr>
+        <w:t xml:space="preserve">  - if have 2 years of work experience - do CV summary</w:t>
+      </w:r>
+    </w:p>
+    <w:p>
+      <w:pPr>
+        <w:spacing w:after="0" w:line="360" w:lineRule="auto"/>
+        <w:ind w:firstLine="851"/>
+        <w:rPr>
+          <w:lang w:val="en-US"/>
+        </w:rPr>
+      </w:pPr>
+      <w:r>
+        <w:rPr>
+          <w:lang w:val="en-US"/>
+        </w:rPr>
+        <w:t xml:space="preserve">    - else - go for CV objective</w:t>
+      </w:r>
+    </w:p>
+    <w:p>
+      <w:pPr>
+        <w:spacing w:after="0" w:line="360" w:lineRule="auto"/>
+        <w:ind w:firstLine="851"/>
+        <w:rPr>
+          <w:lang w:val="en-US"/>
+        </w:rPr>
+      </w:pPr>
+      <w:r>
+        <w:rPr>
+          <w:lang w:val="en-US"/>
+        </w:rPr>
+        <w:t xml:space="preserve">  - summary should include</w:t>
+      </w:r>
+    </w:p>
+    <w:p>
+      <w:pPr>
+        <w:spacing w:after="0" w:line="360" w:lineRule="auto"/>
+        <w:ind w:firstLine="851"/>
+        <w:rPr>
+          <w:lang w:val="en-US"/>
+        </w:rPr>
+      </w:pPr>
+      <w:r>
+        <w:rPr>
+          <w:lang w:val="en-US"/>
+        </w:rPr>
+        <w:t xml:space="preserve">    - jobs</w:t>
+      </w:r>
+    </w:p>
+    <w:p>
+      <w:pPr>
+        <w:spacing w:after="0" w:line="360" w:lineRule="auto"/>
+        <w:ind w:firstLine="851"/>
+        <w:rPr>
+          <w:lang w:val="en-US"/>
+        </w:rPr>
+      </w:pPr>
+      <w:r>
+        <w:rPr>
+          <w:lang w:val="en-US"/>
+        </w:rPr>
+        <w:t xml:space="preserve">    - years of experience</w:t>
+      </w:r>
+    </w:p>
+    <w:p>
+      <w:pPr>
+        <w:spacing w:after="0" w:line="360" w:lineRule="auto"/>
+        <w:ind w:firstLine="851"/>
+        <w:rPr>
+          <w:lang w:val="en-US"/>
+        </w:rPr>
+      </w:pPr>
+      <w:r>
+        <w:rPr>
+          <w:lang w:val="en-US"/>
+        </w:rPr>
+        <w:t xml:space="preserve">    - </w:t>
+      </w:r>
+      <w:proofErr w:type="spellStart"/>
+      <w:r>
+        <w:rPr>
+          <w:lang w:val="en-US"/>
+        </w:rPr>
+        <w:t>achievemnts</w:t>
+      </w:r>
+      <w:proofErr w:type="spellEnd"/>
+      <w:r>
+        <w:rPr>
+          <w:lang w:val="en-US"/>
+        </w:rPr>
+        <w:t xml:space="preserve"> and responsibilities</w:t>
+      </w:r>
+    </w:p>
+    <w:p>
+      <w:pPr>
+        <w:spacing w:after="0" w:line="360" w:lineRule="auto"/>
+        <w:ind w:firstLine="851"/>
+        <w:rPr>
+          <w:lang w:val="en-US"/>
+        </w:rPr>
+      </w:pPr>
+      <w:r>
+        <w:rPr>
+          <w:lang w:val="en-US"/>
+        </w:rPr>
+        <w:t xml:space="preserve">    - your goals</w:t>
+      </w:r>
+    </w:p>
+    <w:p>
+      <w:pPr>
+        <w:spacing w:after="0" w:line="360" w:lineRule="auto"/>
+        <w:ind w:firstLine="851"/>
+        <w:rPr>
+          <w:lang w:val="en-US"/>
+        </w:rPr>
+      </w:pPr>
+      <w:r>
+        <w:rPr>
+          <w:lang w:val="en-US"/>
+        </w:rPr>
+        <w:t xml:space="preserve">  - mention how experience will help bring value</w:t>
+      </w:r>
+    </w:p>
+    <w:p>
+      <w:pPr>
+        <w:spacing w:after="0" w:line="360" w:lineRule="auto"/>
+        <w:ind w:firstLine="851"/>
+        <w:rPr>
+          <w:lang w:val="en-US"/>
+        </w:rPr>
+      </w:pPr>
+      <w:r>
+        <w:rPr>
+          <w:lang w:val="en-US"/>
+        </w:rPr>
+        <w:t xml:space="preserve">  - how to do a CV objective?</w:t>
+      </w:r>
+    </w:p>
+    <w:p>
+      <w:pPr>
+        <w:spacing w:after="0" w:line="360" w:lineRule="auto"/>
+        <w:ind w:firstLine="851"/>
+        <w:rPr>
+          <w:lang w:val="en-US"/>
+        </w:rPr>
+      </w:pPr>
+      <w:r>
+        <w:rPr>
+          <w:lang w:val="en-US"/>
+        </w:rPr>
+        <w:t xml:space="preserve">    - 2-3 sentences long tops, like summary</w:t>
+      </w:r>
+    </w:p>
+    <w:p>
+      <w:pPr>
+        <w:spacing w:after="0" w:line="360" w:lineRule="auto"/>
+        <w:ind w:firstLine="851"/>
+        <w:rPr>
+          <w:lang w:val="en-US"/>
+        </w:rPr>
+      </w:pPr>
+      <w:r>
+        <w:rPr>
+          <w:lang w:val="en-US"/>
+        </w:rPr>
+        <w:t xml:space="preserve">    - focus on motivation</w:t>
+      </w:r>
+    </w:p>
+    <w:p>
+      <w:pPr>
+        <w:spacing w:after="0" w:line="360" w:lineRule="auto"/>
+        <w:ind w:firstLine="851"/>
+        <w:rPr>
+          <w:lang w:val="en-US"/>
+        </w:rPr>
+      </w:pPr>
+      <w:r>
+        <w:rPr>
+          <w:lang w:val="en-US"/>
+        </w:rPr>
+        <w:t xml:space="preserve">    - might </w:t>
+      </w:r>
+      <w:proofErr w:type="spellStart"/>
+      <w:r>
+        <w:rPr>
+          <w:lang w:val="en-US"/>
+        </w:rPr>
+        <w:t>wanna</w:t>
+      </w:r>
+      <w:proofErr w:type="spellEnd"/>
+      <w:r>
+        <w:rPr>
+          <w:lang w:val="en-US"/>
+        </w:rPr>
+        <w:t xml:space="preserve"> include</w:t>
+      </w:r>
+    </w:p>
+    <w:p>
+      <w:pPr>
+        <w:spacing w:after="0" w:line="360" w:lineRule="auto"/>
+        <w:ind w:firstLine="851"/>
+        <w:rPr>
+          <w:lang w:val="en-US"/>
+        </w:rPr>
+      </w:pPr>
+      <w:r>
+        <w:rPr>
+          <w:lang w:val="en-US"/>
+        </w:rPr>
+        <w:t xml:space="preserve">      - skills</w:t>
+      </w:r>
+    </w:p>
+    <w:p>
+      <w:pPr>
+        <w:spacing w:after="0" w:line="360" w:lineRule="auto"/>
+        <w:ind w:firstLine="851"/>
+        <w:rPr>
+          <w:lang w:val="en-US"/>
+        </w:rPr>
+      </w:pPr>
+      <w:r>
+        <w:rPr>
+          <w:lang w:val="en-US"/>
+        </w:rPr>
+        <w:t xml:space="preserve">      - education</w:t>
+      </w:r>
+    </w:p>
+    <w:p>
+      <w:pPr>
+        <w:spacing w:after="0" w:line="360" w:lineRule="auto"/>
+        <w:ind w:firstLine="851"/>
+        <w:rPr>
+          <w:lang w:val="en-US"/>
+        </w:rPr>
+      </w:pPr>
+      <w:r>
+        <w:rPr>
+          <w:lang w:val="en-US"/>
+        </w:rPr>
+        <w:t xml:space="preserve">      - types of responsibility</w:t>
+      </w:r>
+    </w:p>
+    <w:p>
+      <w:pPr>
+        <w:spacing w:after="0" w:line="360" w:lineRule="auto"/>
+        <w:ind w:firstLine="851"/>
+        <w:rPr>
+          <w:lang w:val="en-US"/>
+        </w:rPr>
+      </w:pPr>
+      <w:r>
+        <w:rPr>
+          <w:lang w:val="en-US"/>
+        </w:rPr>
+        <w:t xml:space="preserve">      - how can apply experience</w:t>
+      </w:r>
+    </w:p>
+    <w:p>
+      <w:pPr>
+        <w:spacing w:after="0" w:line="360" w:lineRule="auto"/>
+        <w:ind w:firstLine="851"/>
+        <w:rPr>
+          <w:lang w:val="en-US"/>
+        </w:rPr>
+      </w:pPr>
+      <w:r>
+        <w:rPr>
+          <w:lang w:val="en-US"/>
+        </w:rPr>
+        <w:t xml:space="preserve">    - </w:t>
+      </w:r>
+      <w:proofErr w:type="spellStart"/>
+      <w:r>
+        <w:rPr>
+          <w:lang w:val="en-US"/>
+        </w:rPr>
+        <w:t>summarise</w:t>
+      </w:r>
+      <w:proofErr w:type="spellEnd"/>
+      <w:r>
+        <w:rPr>
+          <w:lang w:val="en-US"/>
+        </w:rPr>
+        <w:t xml:space="preserve"> the goal and your motivation</w:t>
+      </w:r>
+    </w:p>
+    <w:p>
+      <w:pPr>
+        <w:spacing w:after="0" w:line="360" w:lineRule="auto"/>
+        <w:ind w:firstLine="851"/>
+        <w:rPr>
+          <w:lang w:val="en-US"/>
+        </w:rPr>
+      </w:pPr>
+      <w:r>
+        <w:rPr>
+          <w:lang w:val="en-US"/>
+        </w:rPr>
+        <w:t>- how to show off work experience</w:t>
+      </w:r>
+    </w:p>
+    <w:p>
+      <w:pPr>
+        <w:spacing w:after="0" w:line="360" w:lineRule="auto"/>
+        <w:ind w:firstLine="851"/>
+        <w:rPr>
+          <w:lang w:val="en-US"/>
+        </w:rPr>
+      </w:pPr>
+      <w:r>
+        <w:rPr>
+          <w:lang w:val="en-US"/>
+        </w:rPr>
+        <w:t xml:space="preserve">  - main section</w:t>
+      </w:r>
+    </w:p>
+    <w:p>
+      <w:pPr>
+        <w:spacing w:after="0" w:line="360" w:lineRule="auto"/>
+        <w:ind w:firstLine="851"/>
+        <w:rPr>
+          <w:lang w:val="en-US"/>
+        </w:rPr>
+      </w:pPr>
+      <w:r>
+        <w:rPr>
+          <w:lang w:val="en-US"/>
+        </w:rPr>
+        <w:t xml:space="preserve">  - perfect work experience sections</w:t>
+      </w:r>
+    </w:p>
+    <w:p>
+      <w:pPr>
+        <w:spacing w:after="0" w:line="360" w:lineRule="auto"/>
+        <w:ind w:firstLine="851"/>
+        <w:rPr>
+          <w:lang w:val="en-US"/>
+        </w:rPr>
+      </w:pPr>
+      <w:r>
+        <w:rPr>
+          <w:lang w:val="en-US"/>
+        </w:rPr>
+        <w:t xml:space="preserve">    - job title / position</w:t>
+      </w:r>
+    </w:p>
+    <w:p>
+      <w:pPr>
+        <w:spacing w:after="0" w:line="360" w:lineRule="auto"/>
+        <w:ind w:firstLine="851"/>
+        <w:rPr>
+          <w:lang w:val="en-US"/>
+        </w:rPr>
+      </w:pPr>
+      <w:r>
+        <w:rPr>
+          <w:lang w:val="en-US"/>
+        </w:rPr>
+        <w:t xml:space="preserve">    - company name</w:t>
+      </w:r>
+    </w:p>
+    <w:p>
+      <w:pPr>
+        <w:spacing w:after="0" w:line="360" w:lineRule="auto"/>
+        <w:ind w:firstLine="851"/>
+        <w:rPr>
+          <w:lang w:val="en-US"/>
+        </w:rPr>
+      </w:pPr>
+      <w:r>
+        <w:rPr>
+          <w:lang w:val="en-US"/>
+        </w:rPr>
+        <w:t xml:space="preserve">    - achievements and responsibilities</w:t>
+      </w:r>
+    </w:p>
+    <w:p>
+      <w:pPr>
+        <w:spacing w:after="0" w:line="360" w:lineRule="auto"/>
+        <w:ind w:firstLine="851"/>
+        <w:rPr>
+          <w:lang w:val="en-US"/>
+        </w:rPr>
+      </w:pPr>
+      <w:r>
+        <w:rPr>
+          <w:lang w:val="en-US"/>
+        </w:rPr>
+        <w:t xml:space="preserve">  - make it clear how you took company from point A to point B</w:t>
+      </w:r>
+    </w:p>
+    <w:p>
+      <w:pPr>
+        <w:spacing w:after="0" w:line="360" w:lineRule="auto"/>
+        <w:ind w:firstLine="851"/>
+        <w:rPr>
+          <w:lang w:val="en-US"/>
+        </w:rPr>
+      </w:pPr>
+      <w:r>
+        <w:rPr>
+          <w:lang w:val="en-US"/>
+        </w:rPr>
+        <w:t xml:space="preserve">  - work experience in reverse order chronologically</w:t>
+      </w:r>
+    </w:p>
+    <w:p>
+      <w:pPr>
+        <w:spacing w:after="0" w:line="360" w:lineRule="auto"/>
+        <w:ind w:firstLine="851"/>
+        <w:rPr>
+          <w:lang w:val="en-US"/>
+        </w:rPr>
+      </w:pPr>
+      <w:r>
+        <w:rPr>
+          <w:lang w:val="en-US"/>
+        </w:rPr>
+        <w:t>- skills section</w:t>
+      </w:r>
+    </w:p>
+    <w:p>
+      <w:pPr>
+        <w:spacing w:after="0" w:line="360" w:lineRule="auto"/>
+        <w:ind w:firstLine="851"/>
+        <w:rPr>
+          <w:lang w:val="en-US"/>
+        </w:rPr>
+      </w:pPr>
+      <w:r>
+        <w:rPr>
+          <w:lang w:val="en-US"/>
+        </w:rPr>
+        <w:lastRenderedPageBreak/>
+        <w:t xml:space="preserve">  - hard skills are technical and specific skills that are directly related to tasks</w:t>
+      </w:r>
+    </w:p>
+    <w:p>
+      <w:pPr>
+        <w:spacing w:after="0" w:line="360" w:lineRule="auto"/>
+        <w:ind w:firstLine="851"/>
+        <w:rPr>
+          <w:lang w:val="en-US"/>
+        </w:rPr>
+      </w:pPr>
+      <w:r>
+        <w:rPr>
+          <w:lang w:val="en-US"/>
+        </w:rPr>
+        <w:t xml:space="preserve">  - soft skills are personal attributes, </w:t>
+      </w:r>
+      <w:proofErr w:type="spellStart"/>
+      <w:r>
+        <w:rPr>
+          <w:lang w:val="en-US"/>
+        </w:rPr>
+        <w:t>non technical</w:t>
+      </w:r>
+      <w:proofErr w:type="spellEnd"/>
+      <w:r>
+        <w:rPr>
+          <w:lang w:val="en-US"/>
+        </w:rPr>
+        <w:t xml:space="preserve"> skills</w:t>
+      </w:r>
+    </w:p>
+    <w:p>
+      <w:pPr>
+        <w:spacing w:after="0" w:line="360" w:lineRule="auto"/>
+        <w:ind w:firstLine="851"/>
+        <w:rPr>
+          <w:lang w:val="en-US"/>
+        </w:rPr>
+      </w:pPr>
+      <w:r>
+        <w:rPr>
+          <w:lang w:val="en-US"/>
+        </w:rPr>
+        <w:t xml:space="preserve">    - communication</w:t>
+      </w:r>
+    </w:p>
+    <w:p>
+      <w:pPr>
+        <w:spacing w:after="0" w:line="360" w:lineRule="auto"/>
+        <w:ind w:firstLine="851"/>
+        <w:rPr>
+          <w:lang w:val="en-US"/>
+        </w:rPr>
+      </w:pPr>
+      <w:r>
+        <w:rPr>
+          <w:lang w:val="en-US"/>
+        </w:rPr>
+        <w:t xml:space="preserve">    - leadership</w:t>
+      </w:r>
+    </w:p>
+    <w:p>
+      <w:pPr>
+        <w:spacing w:after="0" w:line="360" w:lineRule="auto"/>
+        <w:ind w:firstLine="851"/>
+        <w:rPr>
+          <w:lang w:val="en-US"/>
+        </w:rPr>
+      </w:pPr>
+      <w:r>
+        <w:rPr>
+          <w:lang w:val="en-US"/>
+        </w:rPr>
+        <w:t xml:space="preserve">    - teamwork</w:t>
+      </w:r>
+    </w:p>
+    <w:p>
+      <w:pPr>
+        <w:spacing w:after="0" w:line="360" w:lineRule="auto"/>
+        <w:ind w:firstLine="851"/>
+        <w:rPr>
+          <w:lang w:val="en-US"/>
+        </w:rPr>
+      </w:pPr>
+      <w:r>
+        <w:rPr>
+          <w:lang w:val="en-US"/>
+        </w:rPr>
+        <w:t xml:space="preserve">    - critical thinking</w:t>
+      </w:r>
+    </w:p>
+    <w:p>
+      <w:pPr>
+        <w:spacing w:after="0" w:line="360" w:lineRule="auto"/>
+        <w:ind w:firstLine="851"/>
+        <w:rPr>
+          <w:lang w:val="en-US"/>
+        </w:rPr>
+      </w:pPr>
+      <w:r>
+        <w:rPr>
+          <w:lang w:val="en-US"/>
+        </w:rPr>
+        <w:t xml:space="preserve">  - jobs include skills they want</w:t>
+      </w:r>
+    </w:p>
+    <w:p>
+      <w:pPr>
+        <w:spacing w:after="0" w:line="360" w:lineRule="auto"/>
+        <w:ind w:firstLine="851"/>
+        <w:rPr>
+          <w:lang w:val="en-US"/>
+        </w:rPr>
+      </w:pPr>
+      <w:r>
+        <w:rPr>
+          <w:lang w:val="en-US"/>
+        </w:rPr>
+        <w:t xml:space="preserve">  - list hard skills or make a rating out of them</w:t>
+      </w:r>
+    </w:p>
+    <w:p>
+      <w:pPr>
+        <w:spacing w:after="0" w:line="360" w:lineRule="auto"/>
+        <w:ind w:firstLine="851"/>
+        <w:rPr>
+          <w:lang w:val="en-US"/>
+        </w:rPr>
+      </w:pPr>
+      <w:r>
+        <w:rPr>
+          <w:lang w:val="en-US"/>
+        </w:rPr>
+        <w:t xml:space="preserve">  - list soft skills as well</w:t>
+      </w:r>
+    </w:p>
+    <w:p>
+      <w:pPr>
+        <w:spacing w:after="0" w:line="360" w:lineRule="auto"/>
+        <w:ind w:firstLine="851"/>
+        <w:rPr>
+          <w:lang w:val="en-US"/>
+        </w:rPr>
+      </w:pPr>
+      <w:r>
+        <w:rPr>
+          <w:lang w:val="en-US"/>
+        </w:rPr>
+        <w:t xml:space="preserve">  - universal skills can be mentioned too</w:t>
+      </w:r>
+    </w:p>
+    <w:p>
+      <w:pPr>
+        <w:spacing w:after="0" w:line="360" w:lineRule="auto"/>
+        <w:ind w:firstLine="851"/>
+        <w:rPr>
+          <w:lang w:val="en-US"/>
+        </w:rPr>
+      </w:pPr>
+      <w:r>
+        <w:rPr>
+          <w:lang w:val="en-US"/>
+        </w:rPr>
+        <w:t>- education section</w:t>
+      </w:r>
+    </w:p>
+    <w:p>
+      <w:pPr>
+        <w:spacing w:after="0" w:line="360" w:lineRule="auto"/>
+        <w:ind w:firstLine="851"/>
+        <w:rPr>
+          <w:lang w:val="en-US"/>
+        </w:rPr>
+      </w:pPr>
+      <w:r>
+        <w:rPr>
+          <w:lang w:val="en-US"/>
+        </w:rPr>
+        <w:t xml:space="preserve">  - tips for the section</w:t>
+      </w:r>
+    </w:p>
+    <w:p>
+      <w:pPr>
+        <w:spacing w:after="0" w:line="360" w:lineRule="auto"/>
+        <w:ind w:firstLine="851"/>
+        <w:rPr>
+          <w:lang w:val="en-US"/>
+        </w:rPr>
+      </w:pPr>
+      <w:r>
+        <w:rPr>
+          <w:lang w:val="en-US"/>
+        </w:rPr>
+        <w:t xml:space="preserve">    - if no work </w:t>
+      </w:r>
+      <w:proofErr w:type="spellStart"/>
+      <w:r>
+        <w:rPr>
+          <w:lang w:val="en-US"/>
+        </w:rPr>
+        <w:t>exeprience</w:t>
+      </w:r>
+      <w:proofErr w:type="spellEnd"/>
+      <w:r>
+        <w:rPr>
+          <w:lang w:val="en-US"/>
+        </w:rPr>
+        <w:t>, then put education first</w:t>
+      </w:r>
+    </w:p>
+    <w:p>
+      <w:pPr>
+        <w:spacing w:after="0" w:line="360" w:lineRule="auto"/>
+        <w:ind w:firstLine="851"/>
+        <w:rPr>
+          <w:lang w:val="en-US"/>
+        </w:rPr>
+      </w:pPr>
+      <w:r>
+        <w:rPr>
+          <w:lang w:val="en-US"/>
+        </w:rPr>
+        <w:t xml:space="preserve">    - if have university degree, don't mention high school</w:t>
+      </w:r>
+    </w:p>
+    <w:p>
+      <w:pPr>
+        <w:spacing w:after="0" w:line="360" w:lineRule="auto"/>
+        <w:ind w:firstLine="851"/>
+        <w:rPr>
+          <w:lang w:val="en-US"/>
+        </w:rPr>
+      </w:pPr>
+      <w:r>
+        <w:rPr>
+          <w:lang w:val="en-US"/>
+        </w:rPr>
+        <w:t xml:space="preserve">    - mention GPA if its above average</w:t>
+      </w:r>
+    </w:p>
+    <w:p>
+      <w:pPr>
+        <w:spacing w:after="0" w:line="360" w:lineRule="auto"/>
+        <w:ind w:firstLine="851"/>
+        <w:rPr>
+          <w:lang w:val="en-US"/>
+        </w:rPr>
+      </w:pPr>
+      <w:r>
+        <w:rPr>
+          <w:lang w:val="en-US"/>
+        </w:rPr>
+        <w:t>- those were the necessary sections for any resume</w:t>
+      </w:r>
+    </w:p>
+    <w:p>
+      <w:pPr>
+        <w:spacing w:after="0" w:line="360" w:lineRule="auto"/>
+        <w:ind w:firstLine="851"/>
+        <w:rPr>
+          <w:lang w:val="en-US"/>
+        </w:rPr>
+      </w:pPr>
+      <w:r>
+        <w:rPr>
+          <w:lang w:val="en-US"/>
+        </w:rPr>
+        <w:t>- optional sections</w:t>
+      </w:r>
+    </w:p>
+    <w:p>
+      <w:pPr>
+        <w:spacing w:after="0" w:line="360" w:lineRule="auto"/>
+        <w:ind w:firstLine="851"/>
+        <w:rPr>
+          <w:lang w:val="en-US"/>
+        </w:rPr>
+      </w:pPr>
+      <w:r>
+        <w:rPr>
+          <w:lang w:val="en-US"/>
+        </w:rPr>
+        <w:t xml:space="preserve">  - certificates and awards</w:t>
+      </w:r>
+    </w:p>
+    <w:p>
+      <w:pPr>
+        <w:spacing w:after="0" w:line="360" w:lineRule="auto"/>
+        <w:ind w:firstLine="851"/>
+        <w:rPr>
+          <w:lang w:val="en-US"/>
+        </w:rPr>
+      </w:pPr>
+      <w:r>
+        <w:rPr>
+          <w:lang w:val="en-US"/>
+        </w:rPr>
+        <w:t xml:space="preserve">  - languages</w:t>
+      </w:r>
+    </w:p>
+    <w:p>
+      <w:pPr>
+        <w:spacing w:after="0" w:line="360" w:lineRule="auto"/>
+        <w:ind w:firstLine="851"/>
+        <w:rPr>
+          <w:lang w:val="en-US"/>
+        </w:rPr>
+      </w:pPr>
+      <w:r>
+        <w:rPr>
+          <w:lang w:val="en-US"/>
+        </w:rPr>
+        <w:t xml:space="preserve">    - </w:t>
+      </w:r>
+      <w:proofErr w:type="spellStart"/>
+      <w:r>
+        <w:rPr>
+          <w:lang w:val="en-US"/>
+        </w:rPr>
+        <w:t>categorise</w:t>
+      </w:r>
+      <w:proofErr w:type="spellEnd"/>
+      <w:r>
+        <w:rPr>
+          <w:lang w:val="en-US"/>
+        </w:rPr>
+        <w:t xml:space="preserve"> languages by your level of knowledge</w:t>
+      </w:r>
+    </w:p>
+    <w:p>
+      <w:pPr>
+        <w:spacing w:after="0" w:line="360" w:lineRule="auto"/>
+        <w:ind w:firstLine="851"/>
+        <w:rPr>
+          <w:lang w:val="en-US"/>
+        </w:rPr>
+      </w:pPr>
+      <w:r>
+        <w:rPr>
+          <w:lang w:val="en-US"/>
+        </w:rPr>
+        <w:t xml:space="preserve">  - hobbies or interests</w:t>
+      </w:r>
+    </w:p>
+    <w:p>
+      <w:pPr>
+        <w:spacing w:after="0" w:line="360" w:lineRule="auto"/>
+        <w:ind w:firstLine="851"/>
+        <w:rPr>
+          <w:lang w:val="en-US"/>
+        </w:rPr>
+      </w:pPr>
+      <w:r>
+        <w:rPr>
+          <w:lang w:val="en-US"/>
+        </w:rPr>
+        <w:t xml:space="preserve">  - personal projects</w:t>
+      </w:r>
+    </w:p>
+    <w:p>
+      <w:pPr>
+        <w:spacing w:after="0" w:line="360" w:lineRule="auto"/>
+        <w:ind w:firstLine="851"/>
+        <w:rPr>
+          <w:lang w:val="en-US"/>
+        </w:rPr>
+      </w:pPr>
+    </w:p>
+    <w:p>
+      <w:pPr>
+        <w:spacing w:after="0" w:line="360" w:lineRule="auto"/>
+        <w:ind w:firstLine="851"/>
+        <w:rPr>
+          <w:lang w:val="en-US"/>
+        </w:rPr>
+      </w:pPr>
+    </w:p>
+    <w:p>
+      <w:pPr>
+        <w:spacing w:after="0" w:line="360" w:lineRule="auto"/>
+        <w:ind w:firstLine="851"/>
+        <w:rPr>
+          <w:lang w:val="en-US"/>
+        </w:rPr>
+      </w:pPr>
+    </w:p>
+    <w:p>
+      <w:pPr>
+        <w:rPr>
+          <w:lang w:val="en-US"/>
+        </w:rPr>
+      </w:pPr>
+      <w:r>
+        <w:rPr>
+          <w:lang w:val="en-US"/>
+        </w:rPr>
+        <w:br w:type="page"/>
+      </w:r>
+    </w:p>
+    <w:p>
+      <w:pPr>
+        <w:pStyle w:val="-20"/>
+        <w:rPr>
+          <w:lang w:val="en-US"/>
+        </w:rPr>
+      </w:pPr>
+      <w:bookmarkStart w:id="3" w:name="_Toc134542263"/>
+      <w:proofErr w:type="spellStart"/>
+      <w:r>
+        <w:rPr>
+          <w:lang w:val="en-US"/>
+        </w:rPr>
+        <w:lastRenderedPageBreak/>
+        <w:t>Jamboard</w:t>
+      </w:r>
+      <w:bookmarkEnd w:id="3"/>
+      <w:proofErr w:type="spellEnd"/>
+    </w:p>
+    <w:p>
+      <w:pPr>
+        <w:spacing w:after="0" w:line="360" w:lineRule="auto"/>
+        <w:jc w:val="center"/>
+        <w:rPr>
+          <w:lang w:val="en-US"/>
+        </w:rPr>
+      </w:pPr>
+    </w:p>
+    <w:p>
+      <w:pPr>
+        <w:spacing w:after="0" w:line="360" w:lineRule="auto"/>
+        <w:jc w:val="center"/>
+        <w:rPr>
+          <w:lang w:val="en-US"/>
+        </w:rPr>
+      </w:pPr>
+      <w:r>
+        <w:rPr>
+          <w:noProof/>
+        </w:rPr>
+        <w:drawing>
+          <wp:inline distT="0" distB="0" distL="0" distR="0" wp14:anchorId="6D35286E" wp14:editId="5D7B25D0">
+            <wp:extent cx="5731510" cy="3220720"/>
+            <wp:effectExtent l="0" t="0" r="2540" b="0"/>
+            <wp:docPr id="1" name="Рисунок 1"/>
+            <wp:cNvGraphicFramePr>
+              <a:graphicFrameLocks xmlns:a="http://schemas.openxmlformats.org/drawingml/2006/main" noChangeAspect="1"/>
+            </wp:cNvGraphicFramePr>
+            <a:graphic xmlns:a="http://schemas.openxmlformats.org/drawingml/2006/main">
+              <a:graphicData uri="http://schemas.openxmlformats.org/drawingml/2006/picture">
+                <pic:pic xmlns:pic="http://schemas.openxmlformats.org/drawingml/2006/picture">
+                  <pic:nvPicPr>
+                    <pic:cNvPr id="1" name=""/>
+                    <pic:cNvPicPr/>
+                  </pic:nvPicPr>
+                  <pic:blipFill>
+                    <a:blip r:embed="rId6"/>
+                    <a:stretch>
+                      <a:fillRect/>
+                    </a:stretch>
+                  </pic:blipFill>
+                  <pic:spPr>
+                    <a:xfrm>
+                      <a:off x="0" y="0"/>
+                      <a:ext cx="5731510" cy="3220720"/>
+                    </a:xfrm>
+                    <a:prstGeom prst="rect">
+                      <a:avLst/>
+                    </a:prstGeom>
+                  </pic:spPr>
+                </pic:pic>
+              </a:graphicData>
+            </a:graphic>
+          </wp:inline>
+        </w:drawing>
       </w:r>
     </w:p>
     <w:p>

</xml_diff>